<commit_message>
Added much trash and changed something
</commit_message>
<xml_diff>
--- a/Пояснительная записка.docx
+++ b/Пояснительная записка.docx
@@ -8,30 +8,333 @@
         <w:rPr>
           <w:sz w:val="44"/>
           <w:szCs w:val="44"/>
-        </w:rPr>
-      </w:pPr>
-      <w:r>
+          <w:lang w:val="en-US"/>
+        </w:rPr>
+      </w:pPr>
+    </w:p>
+    <w:p>
+      <w:pPr>
+        <w:jc w:val="center"/>
         <w:rPr>
           <w:sz w:val="44"/>
           <w:szCs w:val="44"/>
-        </w:rPr>
-        <w:t>Пояснительная записка</w:t>
-      </w:r>
-    </w:p>
-    <w:p>
-      <w:pPr>
-        <w:jc w:val="both"/>
-        <w:rPr>
-          <w:sz w:val="28"/>
-          <w:szCs w:val="28"/>
-        </w:rPr>
-      </w:pPr>
-      <w:r>
-        <w:rPr>
-          <w:sz w:val="28"/>
-          <w:szCs w:val="28"/>
-        </w:rPr>
-        <w:t xml:space="preserve">Моё приложение имеет несколько основных функций: </w:t>
+          <w:lang w:val="en-US"/>
+        </w:rPr>
+      </w:pPr>
+    </w:p>
+    <w:p>
+      <w:pPr>
+        <w:jc w:val="center"/>
+        <w:rPr>
+          <w:sz w:val="44"/>
+          <w:szCs w:val="44"/>
+          <w:lang w:val="en-US"/>
+        </w:rPr>
+      </w:pPr>
+    </w:p>
+    <w:p>
+      <w:pPr>
+        <w:jc w:val="center"/>
+        <w:rPr>
+          <w:sz w:val="44"/>
+          <w:szCs w:val="44"/>
+          <w:lang w:val="en-US"/>
+        </w:rPr>
+      </w:pPr>
+    </w:p>
+    <w:p>
+      <w:pPr>
+        <w:jc w:val="center"/>
+        <w:rPr>
+          <w:sz w:val="44"/>
+          <w:szCs w:val="44"/>
+          <w:lang w:val="en-US"/>
+        </w:rPr>
+      </w:pPr>
+    </w:p>
+    <w:p>
+      <w:pPr>
+        <w:jc w:val="center"/>
+        <w:rPr>
+          <w:sz w:val="44"/>
+          <w:szCs w:val="44"/>
+          <w:lang w:val="en-US"/>
+        </w:rPr>
+      </w:pPr>
+    </w:p>
+    <w:p>
+      <w:pPr>
+        <w:jc w:val="center"/>
+        <w:rPr>
+          <w:sz w:val="44"/>
+          <w:szCs w:val="44"/>
+          <w:lang w:val="en-US"/>
+        </w:rPr>
+      </w:pPr>
+    </w:p>
+    <w:p>
+      <w:pPr>
+        <w:jc w:val="center"/>
+        <w:rPr>
+          <w:sz w:val="44"/>
+          <w:szCs w:val="44"/>
+          <w:lang w:val="en-US"/>
+        </w:rPr>
+      </w:pPr>
+    </w:p>
+    <w:p>
+      <w:pPr>
+        <w:jc w:val="center"/>
+        <w:rPr>
+          <w:sz w:val="28"/>
+          <w:szCs w:val="28"/>
+        </w:rPr>
+      </w:pPr>
+      <w:r>
+        <w:rPr>
+          <w:sz w:val="44"/>
+          <w:szCs w:val="44"/>
+          <w:lang w:val="en-US"/>
+        </w:rPr>
+        <w:t>Find</w:t>
+      </w:r>
+      <w:r>
+        <w:rPr>
+          <w:sz w:val="44"/>
+          <w:szCs w:val="44"/>
+        </w:rPr>
+        <w:t xml:space="preserve"> </w:t>
+      </w:r>
+      <w:r>
+        <w:rPr>
+          <w:sz w:val="44"/>
+          <w:szCs w:val="44"/>
+          <w:lang w:val="en-US"/>
+        </w:rPr>
+        <w:t>mates</w:t>
+      </w:r>
+    </w:p>
+    <w:p>
+      <w:pPr>
+        <w:jc w:val="both"/>
+        <w:rPr>
+          <w:sz w:val="28"/>
+          <w:szCs w:val="28"/>
+        </w:rPr>
+      </w:pPr>
+    </w:p>
+    <w:p>
+      <w:pPr>
+        <w:jc w:val="both"/>
+        <w:rPr>
+          <w:sz w:val="28"/>
+          <w:szCs w:val="28"/>
+        </w:rPr>
+      </w:pPr>
+    </w:p>
+    <w:p>
+      <w:pPr>
+        <w:jc w:val="both"/>
+        <w:rPr>
+          <w:sz w:val="28"/>
+          <w:szCs w:val="28"/>
+        </w:rPr>
+      </w:pPr>
+    </w:p>
+    <w:p>
+      <w:pPr>
+        <w:jc w:val="both"/>
+        <w:rPr>
+          <w:sz w:val="28"/>
+          <w:szCs w:val="28"/>
+        </w:rPr>
+      </w:pPr>
+    </w:p>
+    <w:p>
+      <w:pPr>
+        <w:jc w:val="both"/>
+        <w:rPr>
+          <w:sz w:val="28"/>
+          <w:szCs w:val="28"/>
+        </w:rPr>
+      </w:pPr>
+    </w:p>
+    <w:p>
+      <w:pPr>
+        <w:jc w:val="both"/>
+        <w:rPr>
+          <w:sz w:val="28"/>
+          <w:szCs w:val="28"/>
+        </w:rPr>
+      </w:pPr>
+    </w:p>
+    <w:p>
+      <w:pPr>
+        <w:jc w:val="both"/>
+        <w:rPr>
+          <w:sz w:val="28"/>
+          <w:szCs w:val="28"/>
+        </w:rPr>
+      </w:pPr>
+    </w:p>
+    <w:p>
+      <w:pPr>
+        <w:jc w:val="both"/>
+        <w:rPr>
+          <w:sz w:val="28"/>
+          <w:szCs w:val="28"/>
+        </w:rPr>
+      </w:pPr>
+    </w:p>
+    <w:p>
+      <w:pPr>
+        <w:jc w:val="both"/>
+        <w:rPr>
+          <w:sz w:val="28"/>
+          <w:szCs w:val="28"/>
+        </w:rPr>
+      </w:pPr>
+    </w:p>
+    <w:p>
+      <w:pPr>
+        <w:jc w:val="both"/>
+        <w:rPr>
+          <w:sz w:val="28"/>
+          <w:szCs w:val="28"/>
+        </w:rPr>
+      </w:pPr>
+    </w:p>
+    <w:p>
+      <w:pPr>
+        <w:jc w:val="both"/>
+        <w:rPr>
+          <w:sz w:val="28"/>
+          <w:szCs w:val="28"/>
+        </w:rPr>
+      </w:pPr>
+    </w:p>
+    <w:p>
+      <w:pPr>
+        <w:jc w:val="both"/>
+        <w:rPr>
+          <w:sz w:val="28"/>
+          <w:szCs w:val="28"/>
+        </w:rPr>
+      </w:pPr>
+    </w:p>
+    <w:p>
+      <w:pPr>
+        <w:jc w:val="both"/>
+        <w:rPr>
+          <w:sz w:val="28"/>
+          <w:szCs w:val="28"/>
+        </w:rPr>
+      </w:pPr>
+    </w:p>
+    <w:p>
+      <w:pPr>
+        <w:jc w:val="both"/>
+        <w:rPr>
+          <w:sz w:val="28"/>
+          <w:szCs w:val="28"/>
+        </w:rPr>
+      </w:pPr>
+    </w:p>
+    <w:p>
+      <w:pPr>
+        <w:jc w:val="right"/>
+        <w:rPr>
+          <w:sz w:val="28"/>
+          <w:szCs w:val="28"/>
+        </w:rPr>
+      </w:pPr>
+      <w:r>
+        <w:rPr>
+          <w:sz w:val="28"/>
+          <w:szCs w:val="28"/>
+        </w:rPr>
+        <w:t>Жеребцов Ярослав</w:t>
+      </w:r>
+    </w:p>
+    <w:p>
+      <w:pPr>
+        <w:jc w:val="both"/>
+        <w:rPr>
+          <w:sz w:val="28"/>
+          <w:szCs w:val="28"/>
+        </w:rPr>
+      </w:pPr>
+      <w:r>
+        <w:rPr>
+          <w:sz w:val="28"/>
+          <w:szCs w:val="28"/>
+        </w:rPr>
+        <w:lastRenderedPageBreak/>
+        <w:t xml:space="preserve">Идея заключалась в создании сайта, на котором различные </w:t>
+      </w:r>
+      <w:proofErr w:type="gramStart"/>
+      <w:r>
+        <w:rPr>
+          <w:sz w:val="28"/>
+          <w:szCs w:val="28"/>
+          <w:lang w:val="en-US"/>
+        </w:rPr>
+        <w:t>CS</w:t>
+      </w:r>
+      <w:r>
+        <w:rPr>
+          <w:sz w:val="28"/>
+          <w:szCs w:val="28"/>
+        </w:rPr>
+        <w:t>:</w:t>
+      </w:r>
+      <w:r>
+        <w:rPr>
+          <w:sz w:val="28"/>
+          <w:szCs w:val="28"/>
+          <w:lang w:val="en-US"/>
+        </w:rPr>
+        <w:t>GO</w:t>
+      </w:r>
+      <w:proofErr w:type="gramEnd"/>
+      <w:r>
+        <w:rPr>
+          <w:sz w:val="28"/>
+          <w:szCs w:val="28"/>
+        </w:rPr>
+        <w:t xml:space="preserve"> </w:t>
+      </w:r>
+      <w:r>
+        <w:rPr>
+          <w:sz w:val="28"/>
+          <w:szCs w:val="28"/>
+        </w:rPr>
+        <w:t>игроки смогут найти себе союзников на игру, а также просматривать некоторые новости.</w:t>
+      </w:r>
+    </w:p>
+    <w:p>
+      <w:pPr>
+        <w:jc w:val="both"/>
+        <w:rPr>
+          <w:sz w:val="28"/>
+          <w:szCs w:val="28"/>
+        </w:rPr>
+      </w:pPr>
+    </w:p>
+    <w:p>
+      <w:pPr>
+        <w:jc w:val="both"/>
+        <w:rPr>
+          <w:sz w:val="28"/>
+          <w:szCs w:val="28"/>
+        </w:rPr>
+      </w:pPr>
+      <w:r>
+        <w:rPr>
+          <w:sz w:val="28"/>
+          <w:szCs w:val="28"/>
+        </w:rPr>
+        <w:t>На сайте есть 3 раздела:</w:t>
       </w:r>
     </w:p>
     <w:p>
@@ -39,7 +342,7 @@
         <w:pStyle w:val="a3"/>
         <w:numPr>
           <w:ilvl w:val="0"/>
-          <w:numId w:val="1"/>
+          <w:numId w:val="2"/>
         </w:numPr>
         <w:jc w:val="both"/>
         <w:rPr>
@@ -52,15 +355,7 @@
           <w:sz w:val="28"/>
           <w:szCs w:val="28"/>
         </w:rPr>
-        <w:t>Поиск союзников</w:t>
-      </w:r>
-      <w:r>
-        <w:rPr>
-          <w:sz w:val="28"/>
-          <w:szCs w:val="28"/>
-          <w:lang w:val="en-US"/>
-        </w:rPr>
-        <w:t>;</w:t>
+        <w:t>Новости</w:t>
       </w:r>
     </w:p>
     <w:p>
@@ -68,7 +363,7 @@
         <w:pStyle w:val="a3"/>
         <w:numPr>
           <w:ilvl w:val="0"/>
-          <w:numId w:val="1"/>
+          <w:numId w:val="2"/>
         </w:numPr>
         <w:jc w:val="both"/>
         <w:rPr>
@@ -81,15 +376,7 @@
           <w:sz w:val="28"/>
           <w:szCs w:val="28"/>
         </w:rPr>
-        <w:t>Просмотр новостей</w:t>
-      </w:r>
-      <w:r>
-        <w:rPr>
-          <w:sz w:val="28"/>
-          <w:szCs w:val="28"/>
-          <w:lang w:val="en-US"/>
-        </w:rPr>
-        <w:t>;</w:t>
+        <w:t>Поиск союзников</w:t>
       </w:r>
     </w:p>
     <w:p>
@@ -97,7 +384,7 @@
         <w:pStyle w:val="a3"/>
         <w:numPr>
           <w:ilvl w:val="0"/>
-          <w:numId w:val="1"/>
+          <w:numId w:val="2"/>
         </w:numPr>
         <w:jc w:val="both"/>
         <w:rPr>
@@ -110,49 +397,135 @@
           <w:sz w:val="28"/>
           <w:szCs w:val="28"/>
         </w:rPr>
-        <w:t>Создание профиля, для добавления себя в список союзников для поиска.</w:t>
-      </w:r>
-    </w:p>
-    <w:p>
-      <w:pPr>
-        <w:jc w:val="both"/>
-        <w:rPr>
-          <w:sz w:val="28"/>
-          <w:szCs w:val="28"/>
-        </w:rPr>
-      </w:pPr>
-    </w:p>
-    <w:p>
-      <w:pPr>
-        <w:jc w:val="both"/>
-        <w:rPr>
-          <w:sz w:val="28"/>
-          <w:szCs w:val="28"/>
-        </w:rPr>
-      </w:pPr>
-      <w:r>
-        <w:rPr>
-          <w:sz w:val="28"/>
-          <w:szCs w:val="28"/>
-        </w:rPr>
-        <w:t>Поиск союзников:</w:t>
-      </w:r>
-    </w:p>
-    <w:p>
-      <w:pPr>
-        <w:ind w:left="705"/>
-        <w:jc w:val="both"/>
-        <w:rPr>
-          <w:sz w:val="28"/>
-          <w:szCs w:val="28"/>
-        </w:rPr>
-      </w:pPr>
-      <w:r>
-        <w:rPr>
-          <w:sz w:val="28"/>
-          <w:szCs w:val="28"/>
-        </w:rPr>
-        <w:t xml:space="preserve">Имеется возможность просмотра списка людей, зарегистрированных на сайте, у каждого из которых указан </w:t>
+        <w:t>Профиль</w:t>
+      </w:r>
+    </w:p>
+    <w:p>
+      <w:pPr>
+        <w:ind w:left="720"/>
+        <w:jc w:val="both"/>
+        <w:rPr>
+          <w:sz w:val="28"/>
+          <w:szCs w:val="28"/>
+        </w:rPr>
+      </w:pPr>
+    </w:p>
+    <w:p>
+      <w:pPr>
+        <w:jc w:val="both"/>
+        <w:rPr>
+          <w:sz w:val="28"/>
+          <w:szCs w:val="28"/>
+        </w:rPr>
+      </w:pPr>
+      <w:r>
+        <w:rPr>
+          <w:sz w:val="28"/>
+          <w:szCs w:val="28"/>
+        </w:rPr>
+        <w:t xml:space="preserve">В </w:t>
+      </w:r>
+      <w:r>
+        <w:rPr>
+          <w:sz w:val="28"/>
+          <w:szCs w:val="28"/>
+        </w:rPr>
+        <w:t xml:space="preserve">разделе новости </w:t>
+      </w:r>
+      <w:r>
+        <w:rPr>
+          <w:sz w:val="28"/>
+          <w:szCs w:val="28"/>
+        </w:rPr>
+        <w:t>можно просматривать новости, которые постят админы</w:t>
+      </w:r>
+      <w:r>
+        <w:rPr>
+          <w:sz w:val="28"/>
+          <w:szCs w:val="28"/>
+        </w:rPr>
+        <w:t>.</w:t>
+      </w:r>
+    </w:p>
+    <w:p>
+      <w:pPr>
+        <w:jc w:val="both"/>
+        <w:rPr>
+          <w:sz w:val="28"/>
+          <w:szCs w:val="28"/>
+        </w:rPr>
+      </w:pPr>
+      <w:r>
+        <w:rPr>
+          <w:sz w:val="28"/>
+          <w:szCs w:val="28"/>
+        </w:rPr>
+        <w:drawing>
+          <wp:inline distT="0" distB="0" distL="0" distR="0" wp14:anchorId="53698261" wp14:editId="5DA4B792">
+            <wp:extent cx="5940425" cy="3121660"/>
+            <wp:effectExtent l="0" t="0" r="3175" b="2540"/>
+            <wp:docPr id="1" name="Рисунок 1"/>
+            <wp:cNvGraphicFramePr>
+              <a:graphicFrameLocks xmlns:a="http://schemas.openxmlformats.org/drawingml/2006/main" noChangeAspect="1"/>
+            </wp:cNvGraphicFramePr>
+            <a:graphic xmlns:a="http://schemas.openxmlformats.org/drawingml/2006/main">
+              <a:graphicData uri="http://schemas.openxmlformats.org/drawingml/2006/picture">
+                <pic:pic xmlns:pic="http://schemas.openxmlformats.org/drawingml/2006/picture">
+                  <pic:nvPicPr>
+                    <pic:cNvPr id="1" name=""/>
+                    <pic:cNvPicPr/>
+                  </pic:nvPicPr>
+                  <pic:blipFill>
+                    <a:blip r:embed="rId5"/>
+                    <a:stretch>
+                      <a:fillRect/>
+                    </a:stretch>
+                  </pic:blipFill>
+                  <pic:spPr>
+                    <a:xfrm>
+                      <a:off x="0" y="0"/>
+                      <a:ext cx="5940425" cy="3121660"/>
+                    </a:xfrm>
+                    <a:prstGeom prst="rect">
+                      <a:avLst/>
+                    </a:prstGeom>
+                  </pic:spPr>
+                </pic:pic>
+              </a:graphicData>
+            </a:graphic>
+          </wp:inline>
+        </w:drawing>
+      </w:r>
+    </w:p>
+    <w:p>
+      <w:pPr>
+        <w:jc w:val="both"/>
+        <w:rPr>
+          <w:sz w:val="28"/>
+          <w:szCs w:val="28"/>
+        </w:rPr>
+      </w:pPr>
+      <w:r>
+        <w:rPr>
+          <w:sz w:val="28"/>
+          <w:szCs w:val="28"/>
+        </w:rPr>
+        <w:t xml:space="preserve">В разделе поиск союзников можно в таблице просматривать игроков, которые зарегистрировались на сайте, у которых указаны их ник, </w:t>
+      </w:r>
+      <w:r>
+        <w:rPr>
+          <w:sz w:val="28"/>
+          <w:szCs w:val="28"/>
+          <w:lang w:val="en-US"/>
+        </w:rPr>
+        <w:t>Steam</w:t>
+      </w:r>
+      <w:r>
+        <w:rPr>
+          <w:sz w:val="28"/>
+          <w:szCs w:val="28"/>
+        </w:rPr>
+        <w:t xml:space="preserve">, </w:t>
       </w:r>
       <w:r>
         <w:rPr>
@@ -167,7 +540,208 @@
           <w:sz w:val="28"/>
           <w:szCs w:val="28"/>
         </w:rPr>
-        <w:t xml:space="preserve"> и профиль в </w:t>
+        <w:t xml:space="preserve">, </w:t>
+      </w:r>
+      <w:r>
+        <w:rPr>
+          <w:sz w:val="28"/>
+          <w:szCs w:val="28"/>
+          <w:lang w:val="en-US"/>
+        </w:rPr>
+        <w:t>Competitive</w:t>
+      </w:r>
+      <w:r>
+        <w:rPr>
+          <w:sz w:val="28"/>
+          <w:szCs w:val="28"/>
+        </w:rPr>
+        <w:t xml:space="preserve"> </w:t>
+      </w:r>
+      <w:r>
+        <w:rPr>
+          <w:sz w:val="28"/>
+          <w:szCs w:val="28"/>
+          <w:lang w:val="en-US"/>
+        </w:rPr>
+        <w:t>rank</w:t>
+      </w:r>
+      <w:r>
+        <w:rPr>
+          <w:sz w:val="28"/>
+          <w:szCs w:val="28"/>
+        </w:rPr>
+        <w:t xml:space="preserve">, </w:t>
+      </w:r>
+      <w:r>
+        <w:rPr>
+          <w:sz w:val="28"/>
+          <w:szCs w:val="28"/>
+          <w:lang w:val="en-US"/>
+        </w:rPr>
+        <w:t>Wingman</w:t>
+      </w:r>
+      <w:r>
+        <w:rPr>
+          <w:sz w:val="28"/>
+          <w:szCs w:val="28"/>
+        </w:rPr>
+        <w:t xml:space="preserve"> </w:t>
+      </w:r>
+      <w:r>
+        <w:rPr>
+          <w:sz w:val="28"/>
+          <w:szCs w:val="28"/>
+          <w:lang w:val="en-US"/>
+        </w:rPr>
+        <w:t>rank</w:t>
+      </w:r>
+      <w:r>
+        <w:rPr>
+          <w:sz w:val="28"/>
+          <w:szCs w:val="28"/>
+        </w:rPr>
+        <w:t xml:space="preserve"> </w:t>
+      </w:r>
+      <w:r>
+        <w:rPr>
+          <w:sz w:val="28"/>
+          <w:szCs w:val="28"/>
+        </w:rPr>
+        <w:t xml:space="preserve">и </w:t>
+      </w:r>
+      <w:r>
+        <w:rPr>
+          <w:sz w:val="28"/>
+          <w:szCs w:val="28"/>
+          <w:lang w:val="en-US"/>
+        </w:rPr>
+        <w:t>Faceit</w:t>
+      </w:r>
+      <w:r>
+        <w:rPr>
+          <w:sz w:val="28"/>
+          <w:szCs w:val="28"/>
+        </w:rPr>
+        <w:t xml:space="preserve">. </w:t>
+      </w:r>
+      <w:r>
+        <w:rPr>
+          <w:sz w:val="28"/>
+          <w:szCs w:val="28"/>
+          <w:lang w:val="en-US"/>
+        </w:rPr>
+        <w:t xml:space="preserve">Steam </w:t>
+      </w:r>
+      <w:r>
+        <w:rPr>
+          <w:sz w:val="28"/>
+          <w:szCs w:val="28"/>
+        </w:rPr>
+        <w:t xml:space="preserve">и </w:t>
+      </w:r>
+      <w:r>
+        <w:rPr>
+          <w:sz w:val="28"/>
+          <w:szCs w:val="28"/>
+          <w:lang w:val="en-US"/>
+        </w:rPr>
+        <w:t xml:space="preserve">Discord </w:t>
+      </w:r>
+      <w:r>
+        <w:rPr>
+          <w:sz w:val="28"/>
+          <w:szCs w:val="28"/>
+        </w:rPr>
+        <w:t>можно</w:t>
+      </w:r>
+      <w:r>
+        <w:rPr>
+          <w:sz w:val="28"/>
+          <w:szCs w:val="28"/>
+        </w:rPr>
+        <w:t xml:space="preserve"> использовать для связи.</w:t>
+      </w:r>
+    </w:p>
+    <w:p>
+      <w:pPr>
+        <w:jc w:val="both"/>
+        <w:rPr>
+          <w:sz w:val="28"/>
+          <w:szCs w:val="28"/>
+        </w:rPr>
+      </w:pPr>
+      <w:r>
+        <w:rPr>
+          <w:sz w:val="28"/>
+          <w:szCs w:val="28"/>
+        </w:rPr>
+        <w:lastRenderedPageBreak/>
+        <w:drawing>
+          <wp:inline distT="0" distB="0" distL="0" distR="0" wp14:anchorId="04A915E7" wp14:editId="2018F7DF">
+            <wp:extent cx="5940425" cy="3094355"/>
+            <wp:effectExtent l="0" t="0" r="3175" b="0"/>
+            <wp:docPr id="2" name="Рисунок 2"/>
+            <wp:cNvGraphicFramePr>
+              <a:graphicFrameLocks xmlns:a="http://schemas.openxmlformats.org/drawingml/2006/main" noChangeAspect="1"/>
+            </wp:cNvGraphicFramePr>
+            <a:graphic xmlns:a="http://schemas.openxmlformats.org/drawingml/2006/main">
+              <a:graphicData uri="http://schemas.openxmlformats.org/drawingml/2006/picture">
+                <pic:pic xmlns:pic="http://schemas.openxmlformats.org/drawingml/2006/picture">
+                  <pic:nvPicPr>
+                    <pic:cNvPr id="1" name=""/>
+                    <pic:cNvPicPr/>
+                  </pic:nvPicPr>
+                  <pic:blipFill>
+                    <a:blip r:embed="rId6"/>
+                    <a:stretch>
+                      <a:fillRect/>
+                    </a:stretch>
+                  </pic:blipFill>
+                  <pic:spPr>
+                    <a:xfrm>
+                      <a:off x="0" y="0"/>
+                      <a:ext cx="5940425" cy="3094355"/>
+                    </a:xfrm>
+                    <a:prstGeom prst="rect">
+                      <a:avLst/>
+                    </a:prstGeom>
+                  </pic:spPr>
+                </pic:pic>
+              </a:graphicData>
+            </a:graphic>
+          </wp:inline>
+        </w:drawing>
+      </w:r>
+    </w:p>
+    <w:p>
+      <w:pPr>
+        <w:jc w:val="both"/>
+        <w:rPr>
+          <w:sz w:val="28"/>
+          <w:szCs w:val="28"/>
+        </w:rPr>
+      </w:pPr>
+      <w:r>
+        <w:rPr>
+          <w:sz w:val="28"/>
+          <w:szCs w:val="28"/>
+        </w:rPr>
+        <w:t xml:space="preserve">До входа в аккаунт можно зарегистрировать нового пользователя. В окне регистрации нужно указать имя профиля, </w:t>
+      </w:r>
+      <w:r>
+        <w:rPr>
+          <w:sz w:val="28"/>
+          <w:szCs w:val="28"/>
+          <w:lang w:val="en-US"/>
+        </w:rPr>
+        <w:t>Discord</w:t>
+      </w:r>
+      <w:r>
+        <w:rPr>
+          <w:sz w:val="28"/>
+          <w:szCs w:val="28"/>
+        </w:rPr>
+        <w:t xml:space="preserve">, </w:t>
       </w:r>
       <w:r>
         <w:rPr>
@@ -182,106 +756,15 @@
           <w:sz w:val="28"/>
           <w:szCs w:val="28"/>
         </w:rPr>
-        <w:t>, которые можно использовать для связи с человеком, если он тебе подходит.</w:t>
-      </w:r>
-    </w:p>
-    <w:p>
-      <w:pPr>
-        <w:ind w:left="705"/>
-        <w:jc w:val="both"/>
-        <w:rPr>
-          <w:sz w:val="28"/>
-          <w:szCs w:val="28"/>
-        </w:rPr>
-      </w:pPr>
-    </w:p>
-    <w:p>
-      <w:pPr>
-        <w:jc w:val="both"/>
-        <w:rPr>
-          <w:sz w:val="28"/>
-          <w:szCs w:val="28"/>
-        </w:rPr>
-      </w:pPr>
-      <w:r>
-        <w:rPr>
-          <w:sz w:val="28"/>
-          <w:szCs w:val="28"/>
-        </w:rPr>
-        <w:t>Просмотр новостей:</w:t>
-      </w:r>
-    </w:p>
-    <w:p>
-      <w:pPr>
-        <w:ind w:left="708"/>
-        <w:jc w:val="both"/>
-        <w:rPr>
-          <w:sz w:val="28"/>
-          <w:szCs w:val="28"/>
-        </w:rPr>
-      </w:pPr>
-      <w:r>
-        <w:rPr>
-          <w:sz w:val="28"/>
-          <w:szCs w:val="28"/>
-        </w:rPr>
-        <w:t xml:space="preserve">Имеется возможность просмотра новостей, </w:t>
-      </w:r>
-      <w:r>
-        <w:rPr>
-          <w:sz w:val="28"/>
-          <w:szCs w:val="28"/>
-        </w:rPr>
-        <w:t>которые могут быть написаны админами сервера. Каждая новость состоит из заголовка, основного текста, изображения (если нужно), а также подпись, в которой указаны имя админа, написавшего новость, а также дата и время написания новости. Админ-права выдаются вручную.</w:t>
-      </w:r>
-    </w:p>
-    <w:p>
-      <w:pPr>
-        <w:jc w:val="both"/>
-        <w:rPr>
-          <w:sz w:val="28"/>
-          <w:szCs w:val="28"/>
-        </w:rPr>
-      </w:pPr>
-    </w:p>
-    <w:p>
-      <w:pPr>
-        <w:jc w:val="both"/>
-        <w:rPr>
-          <w:sz w:val="28"/>
-          <w:szCs w:val="28"/>
-        </w:rPr>
-      </w:pPr>
-      <w:r>
-        <w:rPr>
-          <w:sz w:val="28"/>
-          <w:szCs w:val="28"/>
-        </w:rPr>
-        <w:t>Создание профиля:</w:t>
-      </w:r>
-    </w:p>
-    <w:p>
-      <w:pPr>
-        <w:ind w:left="708"/>
-        <w:jc w:val="both"/>
-        <w:rPr>
-          <w:sz w:val="28"/>
-          <w:szCs w:val="28"/>
-        </w:rPr>
-      </w:pPr>
-      <w:r>
-        <w:rPr>
-          <w:sz w:val="28"/>
-          <w:szCs w:val="28"/>
-        </w:rPr>
-        <w:t xml:space="preserve">Есть возможность </w:t>
-      </w:r>
-      <w:r>
-        <w:rPr>
-          <w:sz w:val="28"/>
-          <w:szCs w:val="28"/>
-        </w:rPr>
-        <w:t>регистрации и входа в профиль. При</w:t>
+        <w:t xml:space="preserve">, </w:t>
+      </w:r>
+      <w:r>
+        <w:rPr>
+          <w:sz w:val="28"/>
+          <w:szCs w:val="28"/>
+          <w:lang w:val="en-US"/>
+        </w:rPr>
+        <w:t>Competitive</w:t>
       </w:r>
       <w:r>
         <w:rPr>
@@ -294,8 +777,24 @@
         <w:rPr>
           <w:sz w:val="28"/>
           <w:szCs w:val="28"/>
-        </w:rPr>
-        <w:t>регистрации</w:t>
+          <w:lang w:val="en-US"/>
+        </w:rPr>
+        <w:t>rank</w:t>
+      </w:r>
+      <w:r>
+        <w:rPr>
+          <w:sz w:val="28"/>
+          <w:szCs w:val="28"/>
+        </w:rPr>
+        <w:t xml:space="preserve">, </w:t>
+      </w:r>
+      <w:r>
+        <w:rPr>
+          <w:sz w:val="28"/>
+          <w:szCs w:val="28"/>
+          <w:lang w:val="en-US"/>
+        </w:rPr>
+        <w:t>Wingman</w:t>
       </w:r>
       <w:r>
         <w:rPr>
@@ -308,8 +807,38 @@
         <w:rPr>
           <w:sz w:val="28"/>
           <w:szCs w:val="28"/>
-        </w:rPr>
-        <w:t>нужно</w:t>
+          <w:lang w:val="en-US"/>
+        </w:rPr>
+        <w:t>rank</w:t>
+      </w:r>
+      <w:r>
+        <w:rPr>
+          <w:sz w:val="28"/>
+          <w:szCs w:val="28"/>
+        </w:rPr>
+        <w:t xml:space="preserve">, </w:t>
+      </w:r>
+      <w:r>
+        <w:rPr>
+          <w:sz w:val="28"/>
+          <w:szCs w:val="28"/>
+          <w:lang w:val="en-US"/>
+        </w:rPr>
+        <w:t>Faceit</w:t>
+      </w:r>
+      <w:r>
+        <w:rPr>
+          <w:sz w:val="28"/>
+          <w:szCs w:val="28"/>
+        </w:rPr>
+        <w:t xml:space="preserve">, а также пароль и его </w:t>
+      </w:r>
+      <w:r>
+        <w:rPr>
+          <w:sz w:val="28"/>
+          <w:szCs w:val="28"/>
+        </w:rPr>
+        <w:t>подтверждение. После этого можно войти в аккаунт, где нужно указать имя профиля и пароль.</w:t>
       </w:r>
       <w:r>
         <w:rPr>
@@ -323,170 +852,164 @@
           <w:sz w:val="28"/>
           <w:szCs w:val="28"/>
         </w:rPr>
-        <w:t>указать</w:t>
-      </w:r>
-      <w:r>
-        <w:rPr>
-          <w:sz w:val="28"/>
-          <w:szCs w:val="28"/>
-        </w:rPr>
-        <w:t xml:space="preserve"> </w:t>
-      </w:r>
-      <w:r>
-        <w:rPr>
-          <w:sz w:val="28"/>
-          <w:szCs w:val="28"/>
-        </w:rPr>
-        <w:t>имя</w:t>
-      </w:r>
-      <w:r>
-        <w:rPr>
-          <w:sz w:val="28"/>
-          <w:szCs w:val="28"/>
-        </w:rPr>
-        <w:t xml:space="preserve"> </w:t>
-      </w:r>
-      <w:r>
-        <w:rPr>
-          <w:sz w:val="28"/>
-          <w:szCs w:val="28"/>
-        </w:rPr>
-        <w:t>профиля</w:t>
-      </w:r>
-      <w:r>
-        <w:rPr>
-          <w:sz w:val="28"/>
-          <w:szCs w:val="28"/>
-        </w:rPr>
-        <w:t xml:space="preserve">, </w:t>
-      </w:r>
-      <w:r>
-        <w:rPr>
-          <w:sz w:val="28"/>
-          <w:szCs w:val="28"/>
-          <w:lang w:val="en-US"/>
-        </w:rPr>
-        <w:t>Discord</w:t>
-      </w:r>
-      <w:r>
-        <w:rPr>
-          <w:sz w:val="28"/>
-          <w:szCs w:val="28"/>
-        </w:rPr>
-        <w:t xml:space="preserve">, </w:t>
-      </w:r>
-      <w:r>
-        <w:rPr>
-          <w:sz w:val="28"/>
-          <w:szCs w:val="28"/>
-          <w:lang w:val="en-US"/>
-        </w:rPr>
-        <w:t>Steam</w:t>
-      </w:r>
-      <w:r>
-        <w:rPr>
-          <w:sz w:val="28"/>
-          <w:szCs w:val="28"/>
-        </w:rPr>
-        <w:t xml:space="preserve">, </w:t>
-      </w:r>
-      <w:r>
-        <w:rPr>
-          <w:sz w:val="28"/>
-          <w:szCs w:val="28"/>
-          <w:lang w:val="en-US"/>
-        </w:rPr>
-        <w:t>Competitive</w:t>
-      </w:r>
-      <w:r>
-        <w:rPr>
-          <w:sz w:val="28"/>
-          <w:szCs w:val="28"/>
-        </w:rPr>
-        <w:t xml:space="preserve"> </w:t>
-      </w:r>
-      <w:r>
-        <w:rPr>
-          <w:sz w:val="28"/>
-          <w:szCs w:val="28"/>
-          <w:lang w:val="en-US"/>
-        </w:rPr>
-        <w:t>rank</w:t>
-      </w:r>
-      <w:r>
-        <w:rPr>
-          <w:sz w:val="28"/>
-          <w:szCs w:val="28"/>
-        </w:rPr>
-        <w:t xml:space="preserve">, </w:t>
-      </w:r>
-      <w:r>
-        <w:rPr>
-          <w:sz w:val="28"/>
-          <w:szCs w:val="28"/>
-          <w:lang w:val="en-US"/>
-        </w:rPr>
-        <w:t>Wingman</w:t>
-      </w:r>
-      <w:r>
-        <w:rPr>
-          <w:sz w:val="28"/>
-          <w:szCs w:val="28"/>
-        </w:rPr>
-        <w:t xml:space="preserve"> </w:t>
-      </w:r>
-      <w:r>
-        <w:rPr>
-          <w:sz w:val="28"/>
-          <w:szCs w:val="28"/>
-          <w:lang w:val="en-US"/>
-        </w:rPr>
-        <w:t>rank</w:t>
-      </w:r>
-      <w:r>
-        <w:rPr>
-          <w:sz w:val="28"/>
-          <w:szCs w:val="28"/>
-        </w:rPr>
-        <w:t xml:space="preserve">, </w:t>
-      </w:r>
-      <w:r>
-        <w:rPr>
-          <w:sz w:val="28"/>
-          <w:szCs w:val="28"/>
-          <w:lang w:val="en-US"/>
-        </w:rPr>
-        <w:t>Faceit</w:t>
-      </w:r>
-      <w:r>
-        <w:rPr>
-          <w:sz w:val="28"/>
-          <w:szCs w:val="28"/>
-        </w:rPr>
-        <w:t xml:space="preserve"> и пароль.</w:t>
-      </w:r>
-      <w:r>
-        <w:rPr>
-          <w:sz w:val="28"/>
-          <w:szCs w:val="28"/>
-        </w:rPr>
-        <w:t xml:space="preserve"> Благодаря регистрации можно добавить себя в список союзников для поиска.</w:t>
-      </w:r>
-    </w:p>
-    <w:p>
-      <w:pPr>
-        <w:jc w:val="both"/>
-        <w:rPr>
-          <w:sz w:val="28"/>
-          <w:szCs w:val="28"/>
-        </w:rPr>
-      </w:pPr>
-      <w:r>
-        <w:rPr>
-          <w:sz w:val="28"/>
-          <w:szCs w:val="28"/>
-        </w:rPr>
-        <w:tab/>
+        <w:t>В разделе профиль можно просматривать свои данные, а также (пока что не добавлено) можно их редактировать.</w:t>
+      </w:r>
+    </w:p>
+    <w:p>
+      <w:pPr>
+        <w:jc w:val="both"/>
+        <w:rPr>
+          <w:sz w:val="28"/>
+          <w:szCs w:val="28"/>
+          <w:lang w:val="en-US"/>
+        </w:rPr>
+      </w:pPr>
+      <w:r>
+        <w:rPr>
+          <w:sz w:val="28"/>
+          <w:szCs w:val="28"/>
+          <w:lang w:val="en-US"/>
+        </w:rPr>
+        <w:drawing>
+          <wp:inline distT="0" distB="0" distL="0" distR="0" wp14:anchorId="55C8EFC2" wp14:editId="0774588E">
+            <wp:extent cx="5940425" cy="3089275"/>
+            <wp:effectExtent l="0" t="0" r="3175" b="0"/>
+            <wp:docPr id="3" name="Рисунок 3"/>
+            <wp:cNvGraphicFramePr>
+              <a:graphicFrameLocks xmlns:a="http://schemas.openxmlformats.org/drawingml/2006/main" noChangeAspect="1"/>
+            </wp:cNvGraphicFramePr>
+            <a:graphic xmlns:a="http://schemas.openxmlformats.org/drawingml/2006/main">
+              <a:graphicData uri="http://schemas.openxmlformats.org/drawingml/2006/picture">
+                <pic:pic xmlns:pic="http://schemas.openxmlformats.org/drawingml/2006/picture">
+                  <pic:nvPicPr>
+                    <pic:cNvPr id="1" name=""/>
+                    <pic:cNvPicPr/>
+                  </pic:nvPicPr>
+                  <pic:blipFill>
+                    <a:blip r:embed="rId7"/>
+                    <a:stretch>
+                      <a:fillRect/>
+                    </a:stretch>
+                  </pic:blipFill>
+                  <pic:spPr>
+                    <a:xfrm>
+                      <a:off x="0" y="0"/>
+                      <a:ext cx="5940425" cy="3089275"/>
+                    </a:xfrm>
+                    <a:prstGeom prst="rect">
+                      <a:avLst/>
+                    </a:prstGeom>
+                  </pic:spPr>
+                </pic:pic>
+              </a:graphicData>
+            </a:graphic>
+          </wp:inline>
+        </w:drawing>
+      </w:r>
+    </w:p>
+    <w:p>
+      <w:pPr>
+        <w:jc w:val="both"/>
+        <w:rPr>
+          <w:sz w:val="28"/>
+          <w:szCs w:val="28"/>
+          <w:lang w:val="en-US"/>
+        </w:rPr>
+      </w:pPr>
+      <w:r>
+        <w:rPr>
+          <w:sz w:val="28"/>
+          <w:szCs w:val="28"/>
+          <w:lang w:val="en-US"/>
+        </w:rPr>
+        <w:lastRenderedPageBreak/>
+        <w:drawing>
+          <wp:inline distT="0" distB="0" distL="0" distR="0" wp14:anchorId="3CD9A6AC" wp14:editId="1C2C3B43">
+            <wp:extent cx="5940425" cy="3105150"/>
+            <wp:effectExtent l="0" t="0" r="3175" b="0"/>
+            <wp:docPr id="4" name="Рисунок 4"/>
+            <wp:cNvGraphicFramePr>
+              <a:graphicFrameLocks xmlns:a="http://schemas.openxmlformats.org/drawingml/2006/main" noChangeAspect="1"/>
+            </wp:cNvGraphicFramePr>
+            <a:graphic xmlns:a="http://schemas.openxmlformats.org/drawingml/2006/main">
+              <a:graphicData uri="http://schemas.openxmlformats.org/drawingml/2006/picture">
+                <pic:pic xmlns:pic="http://schemas.openxmlformats.org/drawingml/2006/picture">
+                  <pic:nvPicPr>
+                    <pic:cNvPr id="1" name=""/>
+                    <pic:cNvPicPr/>
+                  </pic:nvPicPr>
+                  <pic:blipFill>
+                    <a:blip r:embed="rId8"/>
+                    <a:stretch>
+                      <a:fillRect/>
+                    </a:stretch>
+                  </pic:blipFill>
+                  <pic:spPr>
+                    <a:xfrm>
+                      <a:off x="0" y="0"/>
+                      <a:ext cx="5940425" cy="3105150"/>
+                    </a:xfrm>
+                    <a:prstGeom prst="rect">
+                      <a:avLst/>
+                    </a:prstGeom>
+                  </pic:spPr>
+                </pic:pic>
+              </a:graphicData>
+            </a:graphic>
+          </wp:inline>
+        </w:drawing>
+      </w:r>
+    </w:p>
+    <w:p>
+      <w:pPr>
+        <w:jc w:val="both"/>
+        <w:rPr>
+          <w:sz w:val="28"/>
+          <w:szCs w:val="28"/>
+          <w:lang w:val="en-US"/>
+        </w:rPr>
+      </w:pPr>
+      <w:r>
+        <w:rPr>
+          <w:sz w:val="28"/>
+          <w:szCs w:val="28"/>
+          <w:lang w:val="en-US"/>
+        </w:rPr>
+        <w:drawing>
+          <wp:inline distT="0" distB="0" distL="0" distR="0" wp14:anchorId="66B31110" wp14:editId="5F84EE79">
+            <wp:extent cx="5940425" cy="3091180"/>
+            <wp:effectExtent l="0" t="0" r="3175" b="0"/>
+            <wp:docPr id="5" name="Рисунок 5"/>
+            <wp:cNvGraphicFramePr>
+              <a:graphicFrameLocks xmlns:a="http://schemas.openxmlformats.org/drawingml/2006/main" noChangeAspect="1"/>
+            </wp:cNvGraphicFramePr>
+            <a:graphic xmlns:a="http://schemas.openxmlformats.org/drawingml/2006/main">
+              <a:graphicData uri="http://schemas.openxmlformats.org/drawingml/2006/picture">
+                <pic:pic xmlns:pic="http://schemas.openxmlformats.org/drawingml/2006/picture">
+                  <pic:nvPicPr>
+                    <pic:cNvPr id="1" name=""/>
+                    <pic:cNvPicPr/>
+                  </pic:nvPicPr>
+                  <pic:blipFill>
+                    <a:blip r:embed="rId9"/>
+                    <a:stretch>
+                      <a:fillRect/>
+                    </a:stretch>
+                  </pic:blipFill>
+                  <pic:spPr>
+                    <a:xfrm>
+                      <a:off x="0" y="0"/>
+                      <a:ext cx="5940425" cy="3091180"/>
+                    </a:xfrm>
+                    <a:prstGeom prst="rect">
+                      <a:avLst/>
+                    </a:prstGeom>
+                  </pic:spPr>
+                </pic:pic>
+              </a:graphicData>
+            </a:graphic>
+          </wp:inline>
+        </w:drawing>
       </w:r>
       <w:bookmarkStart w:id="0" w:name="_GoBack"/>
       <w:bookmarkEnd w:id="0"/>
@@ -589,8 +1112,124 @@
       </w:pPr>
     </w:lvl>
   </w:abstractNum>
+  <w:abstractNum w:abstractNumId="1" w15:restartNumberingAfterBreak="0">
+    <w:nsid w:val="31622849"/>
+    <w:multiLevelType w:val="hybridMultilevel"/>
+    <w:tmpl w:val="7E668C10"/>
+    <w:lvl w:ilvl="0" w:tplc="04190001">
+      <w:start w:val="1"/>
+      <w:numFmt w:val="bullet"/>
+      <w:lvlText w:val=""/>
+      <w:lvlJc w:val="left"/>
+      <w:pPr>
+        <w:ind w:left="720" w:hanging="360"/>
+      </w:pPr>
+      <w:rPr>
+        <w:rFonts w:ascii="Symbol" w:hAnsi="Symbol" w:hint="default"/>
+      </w:rPr>
+    </w:lvl>
+    <w:lvl w:ilvl="1" w:tplc="04190003" w:tentative="1">
+      <w:start w:val="1"/>
+      <w:numFmt w:val="bullet"/>
+      <w:lvlText w:val="o"/>
+      <w:lvlJc w:val="left"/>
+      <w:pPr>
+        <w:ind w:left="1440" w:hanging="360"/>
+      </w:pPr>
+      <w:rPr>
+        <w:rFonts w:ascii="Courier New" w:hAnsi="Courier New" w:cs="Courier New" w:hint="default"/>
+      </w:rPr>
+    </w:lvl>
+    <w:lvl w:ilvl="2" w:tplc="04190005" w:tentative="1">
+      <w:start w:val="1"/>
+      <w:numFmt w:val="bullet"/>
+      <w:lvlText w:val=""/>
+      <w:lvlJc w:val="left"/>
+      <w:pPr>
+        <w:ind w:left="2160" w:hanging="360"/>
+      </w:pPr>
+      <w:rPr>
+        <w:rFonts w:ascii="Wingdings" w:hAnsi="Wingdings" w:hint="default"/>
+      </w:rPr>
+    </w:lvl>
+    <w:lvl w:ilvl="3" w:tplc="04190001" w:tentative="1">
+      <w:start w:val="1"/>
+      <w:numFmt w:val="bullet"/>
+      <w:lvlText w:val=""/>
+      <w:lvlJc w:val="left"/>
+      <w:pPr>
+        <w:ind w:left="2880" w:hanging="360"/>
+      </w:pPr>
+      <w:rPr>
+        <w:rFonts w:ascii="Symbol" w:hAnsi="Symbol" w:hint="default"/>
+      </w:rPr>
+    </w:lvl>
+    <w:lvl w:ilvl="4" w:tplc="04190003" w:tentative="1">
+      <w:start w:val="1"/>
+      <w:numFmt w:val="bullet"/>
+      <w:lvlText w:val="o"/>
+      <w:lvlJc w:val="left"/>
+      <w:pPr>
+        <w:ind w:left="3600" w:hanging="360"/>
+      </w:pPr>
+      <w:rPr>
+        <w:rFonts w:ascii="Courier New" w:hAnsi="Courier New" w:cs="Courier New" w:hint="default"/>
+      </w:rPr>
+    </w:lvl>
+    <w:lvl w:ilvl="5" w:tplc="04190005" w:tentative="1">
+      <w:start w:val="1"/>
+      <w:numFmt w:val="bullet"/>
+      <w:lvlText w:val=""/>
+      <w:lvlJc w:val="left"/>
+      <w:pPr>
+        <w:ind w:left="4320" w:hanging="360"/>
+      </w:pPr>
+      <w:rPr>
+        <w:rFonts w:ascii="Wingdings" w:hAnsi="Wingdings" w:hint="default"/>
+      </w:rPr>
+    </w:lvl>
+    <w:lvl w:ilvl="6" w:tplc="04190001" w:tentative="1">
+      <w:start w:val="1"/>
+      <w:numFmt w:val="bullet"/>
+      <w:lvlText w:val=""/>
+      <w:lvlJc w:val="left"/>
+      <w:pPr>
+        <w:ind w:left="5040" w:hanging="360"/>
+      </w:pPr>
+      <w:rPr>
+        <w:rFonts w:ascii="Symbol" w:hAnsi="Symbol" w:hint="default"/>
+      </w:rPr>
+    </w:lvl>
+    <w:lvl w:ilvl="7" w:tplc="04190003" w:tentative="1">
+      <w:start w:val="1"/>
+      <w:numFmt w:val="bullet"/>
+      <w:lvlText w:val="o"/>
+      <w:lvlJc w:val="left"/>
+      <w:pPr>
+        <w:ind w:left="5760" w:hanging="360"/>
+      </w:pPr>
+      <w:rPr>
+        <w:rFonts w:ascii="Courier New" w:hAnsi="Courier New" w:cs="Courier New" w:hint="default"/>
+      </w:rPr>
+    </w:lvl>
+    <w:lvl w:ilvl="8" w:tplc="04190005" w:tentative="1">
+      <w:start w:val="1"/>
+      <w:numFmt w:val="bullet"/>
+      <w:lvlText w:val=""/>
+      <w:lvlJc w:val="left"/>
+      <w:pPr>
+        <w:ind w:left="6480" w:hanging="360"/>
+      </w:pPr>
+      <w:rPr>
+        <w:rFonts w:ascii="Wingdings" w:hAnsi="Wingdings" w:hint="default"/>
+      </w:rPr>
+    </w:lvl>
+  </w:abstractNum>
   <w:num w:numId="1">
     <w:abstractNumId w:val="0"/>
+  </w:num>
+  <w:num w:numId="2">
+    <w:abstractNumId w:val="1"/>
   </w:num>
 </w:numbering>
 </file>
@@ -1027,6 +1666,104 @@
       <w:contextualSpacing/>
     </w:pPr>
   </w:style>
+  <w:style w:type="character" w:styleId="a4">
+    <w:name w:val="annotation reference"/>
+    <w:basedOn w:val="a0"/>
+    <w:uiPriority w:val="99"/>
+    <w:semiHidden/>
+    <w:unhideWhenUsed/>
+    <w:rsid w:val="0022722F"/>
+    <w:rPr>
+      <w:sz w:val="16"/>
+      <w:szCs w:val="16"/>
+    </w:rPr>
+  </w:style>
+  <w:style w:type="paragraph" w:styleId="a5">
+    <w:name w:val="annotation text"/>
+    <w:basedOn w:val="a"/>
+    <w:link w:val="a6"/>
+    <w:uiPriority w:val="99"/>
+    <w:semiHidden/>
+    <w:unhideWhenUsed/>
+    <w:rsid w:val="0022722F"/>
+    <w:pPr>
+      <w:spacing w:line="240" w:lineRule="auto"/>
+    </w:pPr>
+    <w:rPr>
+      <w:sz w:val="20"/>
+      <w:szCs w:val="20"/>
+    </w:rPr>
+  </w:style>
+  <w:style w:type="character" w:customStyle="1" w:styleId="a6">
+    <w:name w:val="Текст примечания Знак"/>
+    <w:basedOn w:val="a0"/>
+    <w:link w:val="a5"/>
+    <w:uiPriority w:val="99"/>
+    <w:semiHidden/>
+    <w:rsid w:val="0022722F"/>
+    <w:rPr>
+      <w:sz w:val="20"/>
+      <w:szCs w:val="20"/>
+    </w:rPr>
+  </w:style>
+  <w:style w:type="paragraph" w:styleId="a7">
+    <w:name w:val="annotation subject"/>
+    <w:basedOn w:val="a5"/>
+    <w:next w:val="a5"/>
+    <w:link w:val="a8"/>
+    <w:uiPriority w:val="99"/>
+    <w:semiHidden/>
+    <w:unhideWhenUsed/>
+    <w:rsid w:val="0022722F"/>
+    <w:rPr>
+      <w:b/>
+      <w:bCs/>
+    </w:rPr>
+  </w:style>
+  <w:style w:type="character" w:customStyle="1" w:styleId="a8">
+    <w:name w:val="Тема примечания Знак"/>
+    <w:basedOn w:val="a6"/>
+    <w:link w:val="a7"/>
+    <w:uiPriority w:val="99"/>
+    <w:semiHidden/>
+    <w:rsid w:val="0022722F"/>
+    <w:rPr>
+      <w:b/>
+      <w:bCs/>
+      <w:sz w:val="20"/>
+      <w:szCs w:val="20"/>
+    </w:rPr>
+  </w:style>
+  <w:style w:type="paragraph" w:styleId="a9">
+    <w:name w:val="Balloon Text"/>
+    <w:basedOn w:val="a"/>
+    <w:link w:val="aa"/>
+    <w:uiPriority w:val="99"/>
+    <w:semiHidden/>
+    <w:unhideWhenUsed/>
+    <w:rsid w:val="0022722F"/>
+    <w:pPr>
+      <w:spacing w:after="0" w:line="240" w:lineRule="auto"/>
+    </w:pPr>
+    <w:rPr>
+      <w:rFonts w:ascii="Segoe UI" w:hAnsi="Segoe UI" w:cs="Segoe UI"/>
+      <w:sz w:val="18"/>
+      <w:szCs w:val="18"/>
+    </w:rPr>
+  </w:style>
+  <w:style w:type="character" w:customStyle="1" w:styleId="aa">
+    <w:name w:val="Текст выноски Знак"/>
+    <w:basedOn w:val="a0"/>
+    <w:link w:val="a9"/>
+    <w:uiPriority w:val="99"/>
+    <w:semiHidden/>
+    <w:rsid w:val="0022722F"/>
+    <w:rPr>
+      <w:rFonts w:ascii="Segoe UI" w:hAnsi="Segoe UI" w:cs="Segoe UI"/>
+      <w:sz w:val="18"/>
+      <w:szCs w:val="18"/>
+    </w:rPr>
+  </w:style>
 </w:styles>
 </file>
 

</xml_diff>

<commit_message>
Updated explanatory note and presentation.
</commit_message>
<xml_diff>
--- a/Пояснительная записка.docx
+++ b/Пояснительная записка.docx
@@ -966,7 +966,6 @@
         <w:rPr>
           <w:sz w:val="28"/>
           <w:szCs w:val="28"/>
-          <w:lang w:val="en-US"/>
         </w:rPr>
       </w:pPr>
       <w:r>
@@ -1011,8 +1010,351 @@
           </wp:inline>
         </w:drawing>
       </w:r>
+    </w:p>
+    <w:p>
+      <w:pPr>
+        <w:jc w:val="both"/>
+        <w:rPr>
+          <w:sz w:val="28"/>
+          <w:szCs w:val="28"/>
+        </w:rPr>
+      </w:pPr>
+      <w:r>
+        <w:rPr>
+          <w:sz w:val="28"/>
+          <w:szCs w:val="28"/>
+        </w:rPr>
+        <w:t>Для всех форм существуют отдельные классы –</w:t>
+      </w:r>
+      <w:r>
+        <w:rPr>
+          <w:sz w:val="28"/>
+          <w:szCs w:val="28"/>
+        </w:rPr>
+        <w:t xml:space="preserve"> </w:t>
+      </w:r>
+      <w:r>
+        <w:rPr>
+          <w:sz w:val="28"/>
+          <w:szCs w:val="28"/>
+          <w:lang w:val="en-US"/>
+        </w:rPr>
+        <w:t>LoginForm</w:t>
+      </w:r>
+      <w:r>
+        <w:rPr>
+          <w:sz w:val="28"/>
+          <w:szCs w:val="28"/>
+        </w:rPr>
+        <w:t xml:space="preserve">, </w:t>
+      </w:r>
+      <w:r>
+        <w:rPr>
+          <w:sz w:val="28"/>
+          <w:szCs w:val="28"/>
+          <w:lang w:val="en-US"/>
+        </w:rPr>
+        <w:t>RegisterForm</w:t>
+      </w:r>
+      <w:r>
+        <w:rPr>
+          <w:sz w:val="28"/>
+          <w:szCs w:val="28"/>
+        </w:rPr>
+        <w:t xml:space="preserve">, </w:t>
+      </w:r>
+      <w:r>
+        <w:rPr>
+          <w:sz w:val="28"/>
+          <w:szCs w:val="28"/>
+          <w:lang w:val="en-US"/>
+        </w:rPr>
+        <w:t>ExitForm</w:t>
+      </w:r>
+      <w:r>
+        <w:rPr>
+          <w:sz w:val="28"/>
+          <w:szCs w:val="28"/>
+        </w:rPr>
+        <w:t>.</w:t>
+      </w:r>
+      <w:r>
+        <w:rPr>
+          <w:sz w:val="28"/>
+          <w:szCs w:val="28"/>
+        </w:rPr>
+        <w:t xml:space="preserve"> </w:t>
+      </w:r>
+      <w:r>
+        <w:rPr>
+          <w:sz w:val="28"/>
+          <w:szCs w:val="28"/>
+        </w:rPr>
+        <w:t xml:space="preserve">Также отдельные классы существуют для пользователей и новостей </w:t>
+      </w:r>
+      <w:r>
+        <w:rPr>
+          <w:sz w:val="28"/>
+          <w:szCs w:val="28"/>
+          <w:lang w:val="en-US"/>
+        </w:rPr>
+        <w:t>User</w:t>
+      </w:r>
+      <w:r>
+        <w:rPr>
+          <w:sz w:val="28"/>
+          <w:szCs w:val="28"/>
+        </w:rPr>
+        <w:t xml:space="preserve">, </w:t>
+      </w:r>
+      <w:r>
+        <w:rPr>
+          <w:sz w:val="28"/>
+          <w:szCs w:val="28"/>
+          <w:lang w:val="en-US"/>
+        </w:rPr>
+        <w:t>News</w:t>
+      </w:r>
+      <w:r>
+        <w:rPr>
+          <w:sz w:val="28"/>
+          <w:szCs w:val="28"/>
+        </w:rPr>
+        <w:t>.</w:t>
+      </w:r>
+      <w:r>
+        <w:rPr>
+          <w:sz w:val="28"/>
+          <w:szCs w:val="28"/>
+        </w:rPr>
+        <w:t xml:space="preserve"> </w:t>
+      </w:r>
+      <w:r>
+        <w:rPr>
+          <w:sz w:val="28"/>
+          <w:szCs w:val="28"/>
+        </w:rPr>
+        <w:t xml:space="preserve">Всё данные хранятся в базе данных с 2 таблицами – </w:t>
+      </w:r>
+      <w:r>
+        <w:rPr>
+          <w:sz w:val="28"/>
+          <w:szCs w:val="28"/>
+          <w:lang w:val="en-US"/>
+        </w:rPr>
+        <w:t>Users</w:t>
+      </w:r>
+      <w:r>
+        <w:rPr>
+          <w:sz w:val="28"/>
+          <w:szCs w:val="28"/>
+        </w:rPr>
+        <w:t xml:space="preserve"> </w:t>
+      </w:r>
+      <w:r>
+        <w:rPr>
+          <w:sz w:val="28"/>
+          <w:szCs w:val="28"/>
+        </w:rPr>
+        <w:t xml:space="preserve">и </w:t>
+      </w:r>
+      <w:r>
+        <w:rPr>
+          <w:sz w:val="28"/>
+          <w:szCs w:val="28"/>
+          <w:lang w:val="en-US"/>
+        </w:rPr>
+        <w:t>News</w:t>
+      </w:r>
+      <w:r>
+        <w:rPr>
+          <w:sz w:val="28"/>
+          <w:szCs w:val="28"/>
+        </w:rPr>
+        <w:t>.</w:t>
+      </w:r>
+    </w:p>
+    <w:p>
+      <w:pPr>
+        <w:jc w:val="both"/>
+        <w:rPr>
+          <w:sz w:val="28"/>
+          <w:szCs w:val="28"/>
+        </w:rPr>
+      </w:pPr>
+    </w:p>
+    <w:p>
+      <w:pPr>
+        <w:jc w:val="both"/>
+        <w:rPr>
+          <w:sz w:val="28"/>
+          <w:szCs w:val="28"/>
+          <w:lang w:val="en-US"/>
+        </w:rPr>
+      </w:pPr>
+      <w:r>
+        <w:rPr>
+          <w:sz w:val="28"/>
+          <w:szCs w:val="28"/>
+        </w:rPr>
+        <w:t>Список</w:t>
+      </w:r>
+      <w:r>
+        <w:rPr>
+          <w:sz w:val="28"/>
+          <w:szCs w:val="28"/>
+          <w:lang w:val="en-US"/>
+        </w:rPr>
+        <w:t xml:space="preserve"> </w:t>
+      </w:r>
+      <w:r>
+        <w:rPr>
+          <w:sz w:val="28"/>
+          <w:szCs w:val="28"/>
+        </w:rPr>
+        <w:t>библиотек</w:t>
+      </w:r>
+      <w:r>
+        <w:rPr>
+          <w:sz w:val="28"/>
+          <w:szCs w:val="28"/>
+          <w:lang w:val="en-US"/>
+        </w:rPr>
+        <w:t>:</w:t>
+      </w:r>
+    </w:p>
+    <w:p>
+      <w:pPr>
+        <w:pStyle w:val="a3"/>
+        <w:numPr>
+          <w:ilvl w:val="0"/>
+          <w:numId w:val="3"/>
+        </w:numPr>
+        <w:jc w:val="both"/>
+        <w:rPr>
+          <w:sz w:val="28"/>
+          <w:szCs w:val="28"/>
+          <w:lang w:val="en-US"/>
+        </w:rPr>
+      </w:pPr>
+      <w:r>
+        <w:rPr>
+          <w:sz w:val="28"/>
+          <w:szCs w:val="28"/>
+          <w:lang w:val="en-US"/>
+        </w:rPr>
+        <w:t>flask</w:t>
+      </w:r>
+    </w:p>
+    <w:p>
+      <w:pPr>
+        <w:pStyle w:val="a3"/>
+        <w:numPr>
+          <w:ilvl w:val="0"/>
+          <w:numId w:val="3"/>
+        </w:numPr>
+        <w:jc w:val="both"/>
+        <w:rPr>
+          <w:sz w:val="28"/>
+          <w:szCs w:val="28"/>
+          <w:lang w:val="en-US"/>
+        </w:rPr>
+      </w:pPr>
+      <w:proofErr w:type="spellStart"/>
+      <w:r>
+        <w:rPr>
+          <w:sz w:val="28"/>
+          <w:szCs w:val="28"/>
+          <w:lang w:val="en-US"/>
+        </w:rPr>
+        <w:t>flask_wtf</w:t>
+      </w:r>
+      <w:proofErr w:type="spellEnd"/>
+    </w:p>
+    <w:p>
+      <w:pPr>
+        <w:pStyle w:val="a3"/>
+        <w:numPr>
+          <w:ilvl w:val="0"/>
+          <w:numId w:val="3"/>
+        </w:numPr>
+        <w:jc w:val="both"/>
+        <w:rPr>
+          <w:sz w:val="28"/>
+          <w:szCs w:val="28"/>
+          <w:lang w:val="en-US"/>
+        </w:rPr>
+      </w:pPr>
+      <w:proofErr w:type="spellStart"/>
+      <w:r>
+        <w:rPr>
+          <w:sz w:val="28"/>
+          <w:szCs w:val="28"/>
+          <w:lang w:val="en-US"/>
+        </w:rPr>
+        <w:t>flask_login</w:t>
+      </w:r>
+      <w:proofErr w:type="spellEnd"/>
+    </w:p>
+    <w:p>
+      <w:pPr>
+        <w:pStyle w:val="a3"/>
+        <w:numPr>
+          <w:ilvl w:val="0"/>
+          <w:numId w:val="3"/>
+        </w:numPr>
+        <w:jc w:val="both"/>
+        <w:rPr>
+          <w:sz w:val="28"/>
+          <w:szCs w:val="28"/>
+          <w:lang w:val="en-US"/>
+        </w:rPr>
+      </w:pPr>
+      <w:proofErr w:type="spellStart"/>
+      <w:r>
+        <w:rPr>
+          <w:sz w:val="28"/>
+          <w:szCs w:val="28"/>
+          <w:lang w:val="en-US"/>
+        </w:rPr>
+        <w:t>sqlalchemy</w:t>
+      </w:r>
+      <w:proofErr w:type="spellEnd"/>
+    </w:p>
+    <w:p>
+      <w:pPr>
+        <w:pStyle w:val="a3"/>
+        <w:numPr>
+          <w:ilvl w:val="0"/>
+          <w:numId w:val="3"/>
+        </w:numPr>
+        <w:jc w:val="both"/>
+        <w:rPr>
+          <w:sz w:val="28"/>
+          <w:szCs w:val="28"/>
+          <w:lang w:val="en-US"/>
+        </w:rPr>
+      </w:pPr>
+      <w:r>
+        <w:rPr>
+          <w:sz w:val="28"/>
+          <w:szCs w:val="28"/>
+          <w:lang w:val="en-US"/>
+        </w:rPr>
+        <w:t>werkzeug</w:t>
+      </w:r>
       <w:bookmarkStart w:id="0" w:name="_GoBack"/>
       <w:bookmarkEnd w:id="0"/>
+    </w:p>
+    <w:p>
+      <w:pPr>
+        <w:jc w:val="both"/>
+        <w:rPr>
+          <w:sz w:val="28"/>
+          <w:szCs w:val="28"/>
+          <w:lang w:val="en-US"/>
+        </w:rPr>
+      </w:pPr>
     </w:p>
     <w:sectPr>
       <w:pgSz w:w="11906" w:h="16838"/>
@@ -1225,11 +1567,127 @@
       </w:rPr>
     </w:lvl>
   </w:abstractNum>
+  <w:abstractNum w:abstractNumId="2" w15:restartNumberingAfterBreak="0">
+    <w:nsid w:val="638370CC"/>
+    <w:multiLevelType w:val="hybridMultilevel"/>
+    <w:tmpl w:val="23C4771E"/>
+    <w:lvl w:ilvl="0" w:tplc="04190001">
+      <w:start w:val="1"/>
+      <w:numFmt w:val="bullet"/>
+      <w:lvlText w:val=""/>
+      <w:lvlJc w:val="left"/>
+      <w:pPr>
+        <w:ind w:left="720" w:hanging="360"/>
+      </w:pPr>
+      <w:rPr>
+        <w:rFonts w:ascii="Symbol" w:hAnsi="Symbol" w:hint="default"/>
+      </w:rPr>
+    </w:lvl>
+    <w:lvl w:ilvl="1" w:tplc="04190003" w:tentative="1">
+      <w:start w:val="1"/>
+      <w:numFmt w:val="bullet"/>
+      <w:lvlText w:val="o"/>
+      <w:lvlJc w:val="left"/>
+      <w:pPr>
+        <w:ind w:left="1440" w:hanging="360"/>
+      </w:pPr>
+      <w:rPr>
+        <w:rFonts w:ascii="Courier New" w:hAnsi="Courier New" w:cs="Courier New" w:hint="default"/>
+      </w:rPr>
+    </w:lvl>
+    <w:lvl w:ilvl="2" w:tplc="04190005" w:tentative="1">
+      <w:start w:val="1"/>
+      <w:numFmt w:val="bullet"/>
+      <w:lvlText w:val=""/>
+      <w:lvlJc w:val="left"/>
+      <w:pPr>
+        <w:ind w:left="2160" w:hanging="360"/>
+      </w:pPr>
+      <w:rPr>
+        <w:rFonts w:ascii="Wingdings" w:hAnsi="Wingdings" w:hint="default"/>
+      </w:rPr>
+    </w:lvl>
+    <w:lvl w:ilvl="3" w:tplc="04190001" w:tentative="1">
+      <w:start w:val="1"/>
+      <w:numFmt w:val="bullet"/>
+      <w:lvlText w:val=""/>
+      <w:lvlJc w:val="left"/>
+      <w:pPr>
+        <w:ind w:left="2880" w:hanging="360"/>
+      </w:pPr>
+      <w:rPr>
+        <w:rFonts w:ascii="Symbol" w:hAnsi="Symbol" w:hint="default"/>
+      </w:rPr>
+    </w:lvl>
+    <w:lvl w:ilvl="4" w:tplc="04190003" w:tentative="1">
+      <w:start w:val="1"/>
+      <w:numFmt w:val="bullet"/>
+      <w:lvlText w:val="o"/>
+      <w:lvlJc w:val="left"/>
+      <w:pPr>
+        <w:ind w:left="3600" w:hanging="360"/>
+      </w:pPr>
+      <w:rPr>
+        <w:rFonts w:ascii="Courier New" w:hAnsi="Courier New" w:cs="Courier New" w:hint="default"/>
+      </w:rPr>
+    </w:lvl>
+    <w:lvl w:ilvl="5" w:tplc="04190005" w:tentative="1">
+      <w:start w:val="1"/>
+      <w:numFmt w:val="bullet"/>
+      <w:lvlText w:val=""/>
+      <w:lvlJc w:val="left"/>
+      <w:pPr>
+        <w:ind w:left="4320" w:hanging="360"/>
+      </w:pPr>
+      <w:rPr>
+        <w:rFonts w:ascii="Wingdings" w:hAnsi="Wingdings" w:hint="default"/>
+      </w:rPr>
+    </w:lvl>
+    <w:lvl w:ilvl="6" w:tplc="04190001" w:tentative="1">
+      <w:start w:val="1"/>
+      <w:numFmt w:val="bullet"/>
+      <w:lvlText w:val=""/>
+      <w:lvlJc w:val="left"/>
+      <w:pPr>
+        <w:ind w:left="5040" w:hanging="360"/>
+      </w:pPr>
+      <w:rPr>
+        <w:rFonts w:ascii="Symbol" w:hAnsi="Symbol" w:hint="default"/>
+      </w:rPr>
+    </w:lvl>
+    <w:lvl w:ilvl="7" w:tplc="04190003" w:tentative="1">
+      <w:start w:val="1"/>
+      <w:numFmt w:val="bullet"/>
+      <w:lvlText w:val="o"/>
+      <w:lvlJc w:val="left"/>
+      <w:pPr>
+        <w:ind w:left="5760" w:hanging="360"/>
+      </w:pPr>
+      <w:rPr>
+        <w:rFonts w:ascii="Courier New" w:hAnsi="Courier New" w:cs="Courier New" w:hint="default"/>
+      </w:rPr>
+    </w:lvl>
+    <w:lvl w:ilvl="8" w:tplc="04190005" w:tentative="1">
+      <w:start w:val="1"/>
+      <w:numFmt w:val="bullet"/>
+      <w:lvlText w:val=""/>
+      <w:lvlJc w:val="left"/>
+      <w:pPr>
+        <w:ind w:left="6480" w:hanging="360"/>
+      </w:pPr>
+      <w:rPr>
+        <w:rFonts w:ascii="Wingdings" w:hAnsi="Wingdings" w:hint="default"/>
+      </w:rPr>
+    </w:lvl>
+  </w:abstractNum>
   <w:num w:numId="1">
     <w:abstractNumId w:val="0"/>
   </w:num>
   <w:num w:numId="2">
     <w:abstractNumId w:val="1"/>
+  </w:num>
+  <w:num w:numId="3">
+    <w:abstractNumId w:val="2"/>
   </w:num>
 </w:numbering>
 </file>

</xml_diff>